<commit_message>
Update FAQ document for command name conflict in registry
</commit_message>
<xml_diff>
--- a/常见错误FAQ.docx
+++ b/常见错误FAQ.docx
@@ -232,116 +232,548 @@
       </w:r>
     </w:p>
     <w:p>
+      <w:r>
+        <w:rPr>
+          <w:rFonts w:hint="eastAsia"/>
+        </w:rPr>
+        <w:t>\</w:t>
+      </w:r>
+      <w:r>
+        <w:t>\fis02\</w:t>
+      </w:r>
+      <w:r>
+        <w:t xml:space="preserve"> 14安装环境</w:t>
+      </w:r>
+      <w:r>
+        <w:rPr>
+          <w:rFonts w:hint="eastAsia"/>
+        </w:rPr>
+        <w:t>\</w:t>
+      </w:r>
+      <w:r>
+        <w:t>dotnet</w:t>
+      </w:r>
+      <w:r>
+        <w:t xml:space="preserve">.exe </w:t>
+      </w:r>
+      <w:r>
+        <w:rPr>
+          <w:rFonts w:hint="eastAsia"/>
+        </w:rPr>
+        <w:t>检查当前电脑的.</w:t>
+      </w:r>
+      <w:r>
+        <w:t>NET</w:t>
+      </w:r>
+      <w:r>
+        <w:rPr>
+          <w:rFonts w:hint="eastAsia"/>
+        </w:rPr>
+        <w:t>安装环境</w:t>
+      </w:r>
+      <w:r>
+        <w:rPr>
+          <w:rFonts w:hint="eastAsia"/>
+        </w:rPr>
+        <w:t>。</w:t>
+      </w:r>
+    </w:p>
+    <w:p>
+      <w:r>
+        <w:rPr>
+          <w:rFonts w:hint="eastAsia"/>
+        </w:rPr>
+        <w:t>\</w:t>
+      </w:r>
+      <w:r>
+        <w:t>\fis02\</w:t>
+      </w:r>
+      <w:r>
+        <w:t xml:space="preserve"> 14安装环境</w:t>
+      </w:r>
+      <w:r>
+        <w:rPr>
+          <w:rFonts w:hint="eastAsia"/>
+        </w:rPr>
+        <w:t>\</w:t>
+      </w:r>
+      <w:r>
+        <w:t>ndp48-x86-x64-allos-enu.exe</w:t>
+      </w:r>
+      <w:r>
+        <w:rPr>
+          <w:rFonts w:hint="eastAsia"/>
+        </w:rPr>
+        <w:t xml:space="preserve"> </w:t>
+      </w:r>
+      <w:r>
+        <w:rPr>
+          <w:rFonts w:hint="eastAsia"/>
+        </w:rPr>
+        <w:t>.</w:t>
+      </w:r>
+      <w:r>
+        <w:t>NET Framework 4.8</w:t>
+      </w:r>
+      <w:r>
+        <w:rPr>
+          <w:rFonts w:hint="eastAsia"/>
+        </w:rPr>
+        <w:t>的离线安装包。</w:t>
+      </w:r>
+    </w:p>
+    <w:p/>
+    <w:p/>
+    <w:p/>
+    <w:p/>
+    <w:p/>
+    <w:p/>
+    <w:p/>
+    <w:p/>
+    <w:p/>
+    <w:p/>
+    <w:p/>
+    <w:p/>
+    <w:p/>
+    <w:p/>
+    <w:p/>
+    <w:p/>
+    <w:p/>
+    <w:p/>
+    <w:p/>
+    <w:p>
       <w:pPr>
-        <w:rPr>
-          <w:rFonts w:hint="eastAsia"/>
-        </w:rPr>
+        <w:pStyle w:val="3"/>
       </w:pPr>
       <w:r>
         <w:rPr>
           <w:rFonts w:hint="eastAsia"/>
         </w:rPr>
-        <w:t>\</w:t>
-      </w:r>
-      <w:r>
-        <w:t>\fis02\</w:t>
-      </w:r>
-      <w:r>
-        <w:t xml:space="preserve"> 14安装环境</w:t>
-      </w:r>
-      <w:r>
-        <w:rPr>
-          <w:rFonts w:hint="eastAsia"/>
-        </w:rPr>
-        <w:t>\</w:t>
-      </w:r>
-      <w:r>
-        <w:t>dotnet</w:t>
-      </w:r>
-      <w:r>
-        <w:t xml:space="preserve">.exe </w:t>
-      </w:r>
-      <w:r>
-        <w:rPr>
-          <w:rFonts w:hint="eastAsia"/>
-        </w:rPr>
-        <w:t>检查当前电脑的.</w:t>
-      </w:r>
-      <w:r>
-        <w:t>NET</w:t>
-      </w:r>
-      <w:r>
-        <w:rPr>
-          <w:rFonts w:hint="eastAsia"/>
-        </w:rPr>
-        <w:t>安装环境</w:t>
-      </w:r>
-      <w:r>
-        <w:rPr>
-          <w:rFonts w:hint="eastAsia"/>
-        </w:rPr>
-        <w:t>。</w:t>
+        <w:lastRenderedPageBreak/>
+        <w:t>C</w:t>
+      </w:r>
+      <w:r>
+        <w:t>UI</w:t>
+      </w:r>
+      <w:r>
+        <w:rPr>
+          <w:rFonts w:hint="eastAsia"/>
+        </w:rPr>
+        <w:t>界面</w:t>
+      </w:r>
+    </w:p>
+    <w:p>
+      <w:r>
+        <w:rPr>
+          <w:noProof/>
+        </w:rPr>
+        <w:drawing>
+          <wp:inline distT="0" distB="0" distL="0" distR="0">
+            <wp:extent cx="5274310" cy="2630614"/>
+            <wp:effectExtent l="0" t="0" r="2540" b="0"/>
+            <wp:docPr id="3" name="图片 3" descr="C:\Users\dongshichong\Documents\WXWork\1688850279425394\Cache\Image\2021-10\企业微信截图_1635230477372.png"/>
+            <wp:cNvGraphicFramePr>
+              <a:graphicFrameLocks xmlns:a="http://schemas.openxmlformats.org/drawingml/2006/main" noChangeAspect="1"/>
+            </wp:cNvGraphicFramePr>
+            <a:graphic xmlns:a="http://schemas.openxmlformats.org/drawingml/2006/main">
+              <a:graphicData uri="http://schemas.openxmlformats.org/drawingml/2006/picture">
+                <pic:pic xmlns:pic="http://schemas.openxmlformats.org/drawingml/2006/picture">
+                  <pic:nvPicPr>
+                    <pic:cNvPr id="0" name="Picture 1" descr="C:\Users\dongshichong\Documents\WXWork\1688850279425394\Cache\Image\2021-10\企业微信截图_1635230477372.png"/>
+                    <pic:cNvPicPr>
+                      <a:picLocks noChangeAspect="1" noChangeArrowheads="1"/>
+                    </pic:cNvPicPr>
+                  </pic:nvPicPr>
+                  <pic:blipFill>
+                    <a:blip r:embed="rId6" cstate="print">
+                      <a:extLst>
+                        <a:ext uri="{28A0092B-C50C-407E-A947-70E740481C1C}">
+                          <a14:useLocalDpi xmlns:a14="http://schemas.microsoft.com/office/drawing/2010/main" val="0"/>
+                        </a:ext>
+                      </a:extLst>
+                    </a:blip>
+                    <a:srcRect/>
+                    <a:stretch>
+                      <a:fillRect/>
+                    </a:stretch>
+                  </pic:blipFill>
+                  <pic:spPr bwMode="auto">
+                    <a:xfrm>
+                      <a:off x="0" y="0"/>
+                      <a:ext cx="5274310" cy="2630614"/>
+                    </a:xfrm>
+                    <a:prstGeom prst="rect">
+                      <a:avLst/>
+                    </a:prstGeom>
+                    <a:noFill/>
+                    <a:ln>
+                      <a:noFill/>
+                    </a:ln>
+                  </pic:spPr>
+                </pic:pic>
+              </a:graphicData>
+            </a:graphic>
+          </wp:inline>
+        </w:drawing>
+      </w:r>
+    </w:p>
+    <w:p>
+      <w:r>
+        <w:rPr>
+          <w:rFonts w:hint="eastAsia"/>
+        </w:rPr>
+        <w:t>可能</w:t>
+      </w:r>
+      <w:r>
+        <w:rPr>
+          <w:rFonts w:hint="eastAsia"/>
+        </w:rPr>
+        <w:t>原因</w:t>
+      </w:r>
+      <w:r>
+        <w:rPr>
+          <w:rFonts w:hint="eastAsia"/>
+        </w:rPr>
+        <w:t>1</w:t>
+      </w:r>
+      <w:r>
+        <w:rPr>
+          <w:rFonts w:hint="eastAsia"/>
+        </w:rPr>
+        <w:t>：</w:t>
+      </w:r>
+      <w:r>
+        <w:t>CAD2016</w:t>
+      </w:r>
+      <w:r>
+        <w:rPr>
+          <w:rFonts w:hint="eastAsia"/>
+        </w:rPr>
+        <w:t>在运行时，对于</w:t>
+      </w:r>
+      <w:proofErr w:type="spellStart"/>
+      <w:r>
+        <w:rPr>
+          <w:rFonts w:hint="eastAsia"/>
+        </w:rPr>
+        <w:t>C</w:t>
+      </w:r>
+      <w:r>
+        <w:t>UIx</w:t>
+      </w:r>
+      <w:proofErr w:type="spellEnd"/>
+      <w:r>
+        <w:rPr>
+          <w:rFonts w:hint="eastAsia"/>
+        </w:rPr>
+        <w:t>文件，会自动产生*</w:t>
+      </w:r>
+      <w:r>
+        <w:t>.</w:t>
+      </w:r>
+      <w:proofErr w:type="spellStart"/>
+      <w:r>
+        <w:t>mnr</w:t>
+      </w:r>
+      <w:proofErr w:type="spellEnd"/>
+      <w:r>
+        <w:rPr>
+          <w:rFonts w:hint="eastAsia"/>
+        </w:rPr>
+        <w:t>文件。当我们升级天华M</w:t>
+      </w:r>
+      <w:r>
+        <w:t>EP</w:t>
+      </w:r>
+      <w:r>
+        <w:rPr>
+          <w:rFonts w:hint="eastAsia"/>
+        </w:rPr>
+        <w:t>工具集时，通常会更新</w:t>
+      </w:r>
+      <w:proofErr w:type="spellStart"/>
+      <w:r>
+        <w:rPr>
+          <w:rFonts w:hint="eastAsia"/>
+        </w:rPr>
+        <w:t>C</w:t>
+      </w:r>
+      <w:r>
+        <w:t>UIx</w:t>
+      </w:r>
+      <w:proofErr w:type="spellEnd"/>
+      <w:r>
+        <w:rPr>
+          <w:rFonts w:hint="eastAsia"/>
+        </w:rPr>
+        <w:t>文件，但是临时产生的*</w:t>
+      </w:r>
+      <w:r>
+        <w:t>.</w:t>
+      </w:r>
+      <w:proofErr w:type="spellStart"/>
+      <w:r>
+        <w:t>mnr</w:t>
+      </w:r>
+      <w:proofErr w:type="spellEnd"/>
+      <w:r>
+        <w:rPr>
+          <w:rFonts w:hint="eastAsia"/>
+        </w:rPr>
+        <w:t>文件就“过期”了。</w:t>
+      </w:r>
+    </w:p>
+    <w:p>
+      <w:r>
+        <w:rPr>
+          <w:rFonts w:hint="eastAsia"/>
+        </w:rPr>
+        <w:t>解决方案：手动删除C</w:t>
+      </w:r>
+      <w:r>
+        <w:t>AD</w:t>
+      </w:r>
+      <w:r>
+        <w:rPr>
+          <w:rFonts w:hint="eastAsia"/>
+        </w:rPr>
+        <w:t>临时生成的</w:t>
+      </w:r>
+      <w:proofErr w:type="spellStart"/>
+      <w:r>
+        <w:rPr>
+          <w:rFonts w:hint="eastAsia"/>
+        </w:rPr>
+        <w:t>m</w:t>
+      </w:r>
+      <w:r>
+        <w:t>nr</w:t>
+      </w:r>
+      <w:proofErr w:type="spellEnd"/>
+      <w:r>
+        <w:rPr>
+          <w:rFonts w:hint="eastAsia"/>
+        </w:rPr>
+        <w:t>文件。</w:t>
+      </w:r>
+    </w:p>
+    <w:p>
+      <w:r>
+        <w:rPr>
+          <w:rFonts w:hint="eastAsia"/>
+        </w:rPr>
+        <w:t>注：和天华M</w:t>
+      </w:r>
+      <w:r>
+        <w:t>EP</w:t>
+      </w:r>
+      <w:r>
+        <w:rPr>
+          <w:rFonts w:hint="eastAsia"/>
+        </w:rPr>
+        <w:t>工具</w:t>
+      </w:r>
+      <w:proofErr w:type="gramStart"/>
+      <w:r>
+        <w:rPr>
+          <w:rFonts w:hint="eastAsia"/>
+        </w:rPr>
+        <w:t>集相关</w:t>
+      </w:r>
+      <w:proofErr w:type="gramEnd"/>
+      <w:r>
+        <w:rPr>
+          <w:rFonts w:hint="eastAsia"/>
+        </w:rPr>
+        <w:t>的</w:t>
+      </w:r>
+      <w:proofErr w:type="spellStart"/>
+      <w:r>
+        <w:rPr>
+          <w:rFonts w:hint="eastAsia"/>
+        </w:rPr>
+        <w:t>m</w:t>
+      </w:r>
+      <w:r>
+        <w:t>nr</w:t>
+      </w:r>
+      <w:proofErr w:type="spellEnd"/>
+      <w:r>
+        <w:rPr>
+          <w:rFonts w:hint="eastAsia"/>
+        </w:rPr>
+        <w:t>文件位于：</w:t>
+      </w:r>
+      <w:r>
+        <w:br/>
+        <w:t>C:\Program Files\Autodesk\ApplicationPlugins\ThMEPPlugin.bundle\Contents\Resources</w:t>
+      </w:r>
+    </w:p>
+    <w:p/>
+    <w:p>
+      <w:r>
+        <w:rPr>
+          <w:rFonts w:hint="eastAsia"/>
+        </w:rPr>
+        <w:t>可能原因2：C</w:t>
+      </w:r>
+      <w:r>
+        <w:t>AD2016</w:t>
+      </w:r>
+      <w:r>
+        <w:rPr>
+          <w:rFonts w:hint="eastAsia"/>
+        </w:rPr>
+        <w:t>在运行时，会在注册表中注册允许的命令。当我们升级天华M</w:t>
+      </w:r>
+      <w:r>
+        <w:t>EP</w:t>
+      </w:r>
+      <w:r>
+        <w:rPr>
+          <w:rFonts w:hint="eastAsia"/>
+        </w:rPr>
+        <w:t>工具集时，注册表中命令的信息变更，例如命令从一个模块挪到另外一个模块，这时候一个命令会被注册两次，然后运行这个命令的时候就会出现这个冲突的提示。</w:t>
+      </w:r>
+    </w:p>
+    <w:p>
+      <w:r>
+        <w:rPr>
+          <w:rFonts w:hint="eastAsia"/>
+        </w:rPr>
+        <w:t>解决方案：手动删除注册表中的命令注册信息</w:t>
+      </w:r>
+    </w:p>
+    <w:p>
+      <w:r>
+        <w:rPr>
+          <w:rFonts w:hint="eastAsia"/>
+        </w:rPr>
+        <w:t>注：和天华</w:t>
+      </w:r>
+      <w:r>
+        <w:t>MEP</w:t>
+      </w:r>
+      <w:r>
+        <w:rPr>
+          <w:rFonts w:hint="eastAsia"/>
+        </w:rPr>
+        <w:t>工具</w:t>
+      </w:r>
+      <w:proofErr w:type="gramStart"/>
+      <w:r>
+        <w:rPr>
+          <w:rFonts w:hint="eastAsia"/>
+        </w:rPr>
+        <w:t>集命令</w:t>
+      </w:r>
+      <w:proofErr w:type="gramEnd"/>
+      <w:r>
+        <w:rPr>
+          <w:rFonts w:hint="eastAsia"/>
+        </w:rPr>
+        <w:t>相关的注册表信息位于（以C</w:t>
+      </w:r>
+      <w:r>
+        <w:t>AD 2016</w:t>
+      </w:r>
+      <w:r>
+        <w:rPr>
+          <w:rFonts w:hint="eastAsia"/>
+        </w:rPr>
+        <w:t>为例）：</w:t>
+      </w:r>
+    </w:p>
+    <w:p>
+      <w:r>
+        <w:rPr>
+          <w:noProof/>
+        </w:rPr>
+        <w:lastRenderedPageBreak/>
+        <w:drawing>
+          <wp:inline distT="0" distB="0" distL="0" distR="0" wp14:anchorId="3762F018" wp14:editId="0711B0B4">
+            <wp:extent cx="4286250" cy="8863330"/>
+            <wp:effectExtent l="0" t="0" r="0" b="0"/>
+            <wp:docPr id="4" name="图片 4"/>
+            <wp:cNvGraphicFramePr>
+              <a:graphicFrameLocks xmlns:a="http://schemas.openxmlformats.org/drawingml/2006/main" noChangeAspect="1"/>
+            </wp:cNvGraphicFramePr>
+            <a:graphic xmlns:a="http://schemas.openxmlformats.org/drawingml/2006/main">
+              <a:graphicData uri="http://schemas.openxmlformats.org/drawingml/2006/picture">
+                <pic:pic xmlns:pic="http://schemas.openxmlformats.org/drawingml/2006/picture">
+                  <pic:nvPicPr>
+                    <pic:cNvPr id="1" name=""/>
+                    <pic:cNvPicPr/>
+                  </pic:nvPicPr>
+                  <pic:blipFill>
+                    <a:blip r:embed="rId7"/>
+                    <a:stretch>
+                      <a:fillRect/>
+                    </a:stretch>
+                  </pic:blipFill>
+                  <pic:spPr>
+                    <a:xfrm>
+                      <a:off x="0" y="0"/>
+                      <a:ext cx="4286250" cy="8863330"/>
+                    </a:xfrm>
+                    <a:prstGeom prst="rect">
+                      <a:avLst/>
+                    </a:prstGeom>
+                  </pic:spPr>
+                </pic:pic>
+              </a:graphicData>
+            </a:graphic>
+          </wp:inline>
+        </w:drawing>
+      </w:r>
+    </w:p>
+    <w:p>
+      <w:r>
+        <w:rPr>
+          <w:rFonts w:hint="eastAsia"/>
+        </w:rPr>
+        <w:lastRenderedPageBreak/>
+        <w:t>注：</w:t>
+      </w:r>
+      <w:r>
+        <w:rPr>
+          <w:rFonts w:hint="eastAsia"/>
+        </w:rPr>
+        <w:t>不是所有C</w:t>
+      </w:r>
+      <w:r>
+        <w:t>AD</w:t>
+      </w:r>
+      <w:r>
+        <w:rPr>
+          <w:rFonts w:hint="eastAsia"/>
+        </w:rPr>
+        <w:t>版本都会在注册表里注册命令信息</w:t>
+      </w:r>
+    </w:p>
+    <w:p>
+      <w:pPr>
+        <w:rPr>
+          <w:rFonts w:hint="eastAsia"/>
+        </w:rPr>
+      </w:pPr>
+      <w:r>
+        <w:rPr>
+          <w:rFonts w:hint="eastAsia"/>
+        </w:rPr>
+        <w:t>注：不能确定什么场景下C</w:t>
+      </w:r>
+      <w:r>
+        <w:t>AD</w:t>
+      </w:r>
+      <w:r>
+        <w:rPr>
+          <w:rFonts w:hint="eastAsia"/>
+        </w:rPr>
+        <w:t>会在注册表里注册命令信息</w:t>
       </w:r>
       <w:bookmarkStart w:id="0" w:name="_GoBack"/>
       <w:bookmarkEnd w:id="0"/>
-    </w:p>
-    <w:p>
-      <w:r>
-        <w:rPr>
-          <w:rFonts w:hint="eastAsia"/>
-        </w:rPr>
-        <w:t>\</w:t>
-      </w:r>
-      <w:r>
-        <w:t>\fis02\</w:t>
-      </w:r>
-      <w:r>
-        <w:t xml:space="preserve"> 14安装环境</w:t>
-      </w:r>
-      <w:r>
-        <w:rPr>
-          <w:rFonts w:hint="eastAsia"/>
-        </w:rPr>
-        <w:t>\</w:t>
-      </w:r>
-      <w:r>
-        <w:t>ndp48-x86-x64-allos-enu.exe</w:t>
-      </w:r>
-      <w:r>
-        <w:rPr>
-          <w:rFonts w:hint="eastAsia"/>
-        </w:rPr>
-        <w:t xml:space="preserve"> </w:t>
-      </w:r>
-      <w:r>
-        <w:rPr>
-          <w:rFonts w:hint="eastAsia"/>
-        </w:rPr>
-        <w:t>.</w:t>
-      </w:r>
-      <w:r>
-        <w:t>NET Framework 4.8</w:t>
-      </w:r>
-      <w:r>
-        <w:rPr>
-          <w:rFonts w:hint="eastAsia"/>
-        </w:rPr>
-        <w:t>的离线安装包。</w:t>
-      </w:r>
-    </w:p>
-    <w:p>
-      <w:pPr>
-        <w:rPr>
-          <w:rFonts w:hint="eastAsia"/>
-        </w:rPr>
-      </w:pPr>
-    </w:p>
-    <w:p>
-      <w:pPr>
-        <w:rPr>
-          <w:rFonts w:hint="eastAsia"/>
-        </w:rPr>
-      </w:pPr>
     </w:p>
     <w:sectPr>
       <w:pgSz w:w="11906" w:h="16838"/>
@@ -771,6 +1203,28 @@
       <w:szCs w:val="32"/>
     </w:rPr>
   </w:style>
+  <w:style w:type="paragraph" w:styleId="3">
+    <w:name w:val="heading 3"/>
+    <w:basedOn w:val="a"/>
+    <w:next w:val="a"/>
+    <w:link w:val="30"/>
+    <w:uiPriority w:val="9"/>
+    <w:unhideWhenUsed/>
+    <w:qFormat/>
+    <w:rsid w:val="0096578E"/>
+    <w:pPr>
+      <w:keepNext/>
+      <w:keepLines/>
+      <w:spacing w:before="260" w:after="260" w:line="416" w:lineRule="auto"/>
+      <w:outlineLvl w:val="2"/>
+    </w:pPr>
+    <w:rPr>
+      <w:b/>
+      <w:bCs/>
+      <w:sz w:val="32"/>
+      <w:szCs w:val="32"/>
+    </w:rPr>
+  </w:style>
   <w:style w:type="character" w:default="1" w:styleId="a0">
     <w:name w:val="Default Paragraph Font"/>
     <w:uiPriority w:val="1"/>
@@ -806,6 +1260,19 @@
     <w:rsid w:val="000D5055"/>
     <w:rPr>
       <w:rFonts w:asciiTheme="majorHAnsi" w:eastAsiaTheme="majorEastAsia" w:hAnsiTheme="majorHAnsi" w:cstheme="majorBidi"/>
+      <w:b/>
+      <w:bCs/>
+      <w:sz w:val="32"/>
+      <w:szCs w:val="32"/>
+    </w:rPr>
+  </w:style>
+  <w:style w:type="character" w:customStyle="1" w:styleId="30">
+    <w:name w:val="标题 3 字符"/>
+    <w:basedOn w:val="a0"/>
+    <w:link w:val="3"/>
+    <w:uiPriority w:val="9"/>
+    <w:rsid w:val="0096578E"/>
+    <w:rPr>
       <w:b/>
       <w:bCs/>
       <w:sz w:val="32"/>

</xml_diff>